<commit_message>
Se actualiza el documento .doc
</commit_message>
<xml_diff>
--- a/qa-challenge-reto[LisehtBacilio].docx
+++ b/qa-challenge-reto[LisehtBacilio].docx
@@ -13804,6 +13804,450 @@
         <w:t>Implementa los tipos de pruebas automatizadas que consideres necesarios (unitarias, servicios, ui , perfomance), de tal manera que se pueda evaluar los requerimientos solicitados. Se debe crear un proyecto en una carpeta aparte llamada qaChallenge (utiliza el framework de automatización que prefieras y deberas subirlo a tu repositorio).</w:t>
       </w:r>
     </w:p>
+    <w:p>
+      <w:pPr>
+        <w:pStyle w:val="Prrafodelista"/>
+        <w:numPr>
+          <w:ilvl w:val="0"/>
+          <w:numId w:val="6"/>
+        </w:numPr>
+        <w:shd w:val="clear" w:color="auto" w:fill="FFFFFF"/>
+        <w:spacing w:before="60" w:after="100" w:afterAutospacing="1"/>
+        <w:rPr>
+          <w:rFonts w:ascii="Segoe UI" w:hAnsi="Segoe UI" w:cs="Segoe UI"/>
+          <w:color w:val="24292F"/>
+        </w:rPr>
+      </w:pPr>
+      <w:r>
+        <w:rPr>
+          <w:rFonts w:ascii="Segoe UI" w:hAnsi="Segoe UI" w:cs="Segoe UI"/>
+          <w:color w:val="24292F"/>
+        </w:rPr>
+        <w:t xml:space="preserve">Clonar el siguiente repositorio </w:t>
+      </w:r>
+      <w:r>
+        <w:rPr>
+          <w:rFonts w:ascii="Segoe UI" w:hAnsi="Segoe UI" w:cs="Segoe UI"/>
+          <w:color w:val="24292F"/>
+        </w:rPr>
+        <w:fldChar w:fldCharType="begin"/>
+      </w:r>
+      <w:r>
+        <w:rPr>
+          <w:rFonts w:ascii="Segoe UI" w:hAnsi="Segoe UI" w:cs="Segoe UI"/>
+          <w:color w:val="24292F"/>
+        </w:rPr>
+        <w:instrText xml:space="preserve"> HYPERLINK "</w:instrText>
+      </w:r>
+      <w:r>
+        <w:rPr>
+          <w:rFonts w:ascii="Segoe UI" w:hAnsi="Segoe UI" w:cs="Segoe UI"/>
+          <w:color w:val="24292F"/>
+        </w:rPr>
+        <w:instrText>https://github.com/LisehtBG/qaChallengeTest.git</w:instrText>
+      </w:r>
+      <w:r>
+        <w:rPr>
+          <w:rFonts w:ascii="Segoe UI" w:hAnsi="Segoe UI" w:cs="Segoe UI"/>
+          <w:color w:val="24292F"/>
+        </w:rPr>
+        <w:instrText xml:space="preserve">" </w:instrText>
+      </w:r>
+      <w:r>
+        <w:rPr>
+          <w:rFonts w:ascii="Segoe UI" w:hAnsi="Segoe UI" w:cs="Segoe UI"/>
+          <w:color w:val="24292F"/>
+        </w:rPr>
+        <w:fldChar w:fldCharType="separate"/>
+      </w:r>
+      <w:r>
+        <w:rPr>
+          <w:rStyle w:val="Hipervnculo"/>
+          <w:rFonts w:ascii="Segoe UI" w:hAnsi="Segoe UI" w:cs="Segoe UI"/>
+        </w:rPr>
+        <w:t>https://github.com/LisehtBG/qaChallengeTest.git</w:t>
+      </w:r>
+      <w:r>
+        <w:rPr>
+          <w:rFonts w:ascii="Segoe UI" w:hAnsi="Segoe UI" w:cs="Segoe UI"/>
+          <w:color w:val="24292F"/>
+        </w:rPr>
+        <w:fldChar w:fldCharType="end"/>
+      </w:r>
+    </w:p>
+    <w:p>
+      <w:pPr>
+        <w:pStyle w:val="Prrafodelista"/>
+        <w:shd w:val="clear" w:color="auto" w:fill="FFFFFF"/>
+        <w:spacing w:before="60" w:after="100" w:afterAutospacing="1"/>
+        <w:rPr>
+          <w:rFonts w:ascii="Segoe UI" w:hAnsi="Segoe UI" w:cs="Segoe UI"/>
+          <w:color w:val="24292F"/>
+        </w:rPr>
+      </w:pPr>
+      <w:r>
+        <w:rPr>
+          <w:rFonts w:ascii="Segoe UI" w:hAnsi="Segoe UI" w:cs="Segoe UI"/>
+          <w:color w:val="24292F"/>
+        </w:rPr>
+        <w:t xml:space="preserve">  </w:t>
+      </w:r>
+    </w:p>
+    <w:p>
+      <w:pPr>
+        <w:pStyle w:val="Prrafodelista"/>
+        <w:shd w:val="clear" w:color="auto" w:fill="FFFFFF"/>
+        <w:spacing w:before="60" w:after="100" w:afterAutospacing="1"/>
+        <w:rPr>
+          <w:rFonts w:ascii="Segoe UI" w:hAnsi="Segoe UI" w:cs="Segoe UI"/>
+          <w:color w:val="24292F"/>
+          <w:lang w:val="en-US"/>
+        </w:rPr>
+      </w:pPr>
+      <w:r>
+        <w:rPr>
+          <w:rFonts w:ascii="Segoe UI" w:hAnsi="Segoe UI" w:cs="Segoe UI"/>
+          <w:color w:val="24292F"/>
+        </w:rPr>
+        <w:tab/>
+      </w:r>
+      <w:r>
+        <w:rPr>
+          <w:rFonts w:ascii="Segoe UI" w:hAnsi="Segoe UI" w:cs="Segoe UI"/>
+          <w:color w:val="24292F"/>
+          <w:lang w:val="en-US"/>
+        </w:rPr>
+        <w:t xml:space="preserve">git checkout </w:t>
+      </w:r>
+      <w:r>
+        <w:rPr>
+          <w:rFonts w:ascii="Segoe UI" w:hAnsi="Segoe UI" w:cs="Segoe UI"/>
+          <w:color w:val="24292F"/>
+          <w:lang w:val="en-US"/>
+        </w:rPr>
+        <w:t>feature/</w:t>
+      </w:r>
+      <w:proofErr w:type="spellStart"/>
+      <w:r>
+        <w:rPr>
+          <w:rFonts w:ascii="Segoe UI" w:hAnsi="Segoe UI" w:cs="Segoe UI"/>
+          <w:color w:val="24292F"/>
+          <w:lang w:val="en-US"/>
+        </w:rPr>
+        <w:t>automationApi</w:t>
+      </w:r>
+      <w:proofErr w:type="spellEnd"/>
+    </w:p>
+    <w:p>
+      <w:pPr>
+        <w:pStyle w:val="Prrafodelista"/>
+        <w:shd w:val="clear" w:color="auto" w:fill="FFFFFF"/>
+        <w:spacing w:before="60" w:after="100" w:afterAutospacing="1"/>
+        <w:rPr>
+          <w:rFonts w:ascii="Segoe UI" w:hAnsi="Segoe UI" w:cs="Segoe UI"/>
+          <w:color w:val="24292F"/>
+        </w:rPr>
+      </w:pPr>
+      <w:r>
+        <w:rPr>
+          <w:rFonts w:ascii="Segoe UI" w:hAnsi="Segoe UI" w:cs="Segoe UI"/>
+          <w:color w:val="24292F"/>
+          <w:lang w:val="en-US"/>
+        </w:rPr>
+        <w:tab/>
+      </w:r>
+      <w:r>
+        <w:rPr>
+          <w:rFonts w:ascii="Segoe UI" w:hAnsi="Segoe UI" w:cs="Segoe UI"/>
+          <w:color w:val="24292F"/>
+        </w:rPr>
+        <w:t>abrir el Proyecto</w:t>
+      </w:r>
+      <w:r>
+        <w:rPr>
+          <w:rFonts w:ascii="Segoe UI" w:hAnsi="Segoe UI" w:cs="Segoe UI"/>
+          <w:color w:val="24292F"/>
+        </w:rPr>
+        <w:t xml:space="preserve"> </w:t>
+      </w:r>
+      <w:r>
+        <w:rPr>
+          <w:rFonts w:ascii="Segoe UI" w:hAnsi="Segoe UI" w:cs="Segoe UI"/>
+          <w:color w:val="24292F"/>
+        </w:rPr>
+        <w:t>Api-automation</w:t>
+      </w:r>
+      <w:r>
+        <w:rPr>
+          <w:rFonts w:ascii="Segoe UI" w:hAnsi="Segoe UI" w:cs="Segoe UI"/>
+          <w:color w:val="24292F"/>
+        </w:rPr>
+        <w:t xml:space="preserve"> con Inte</w:t>
+      </w:r>
+      <w:r>
+        <w:rPr>
+          <w:rFonts w:ascii="Segoe UI" w:hAnsi="Segoe UI" w:cs="Segoe UI"/>
+          <w:color w:val="24292F"/>
+        </w:rPr>
+        <w:t>llIJ IDE</w:t>
+      </w:r>
+    </w:p>
+    <w:p>
+      <w:pPr>
+        <w:pStyle w:val="Prrafodelista"/>
+        <w:shd w:val="clear" w:color="auto" w:fill="FFFFFF"/>
+        <w:spacing w:before="60" w:after="100" w:afterAutospacing="1"/>
+        <w:rPr>
+          <w:rFonts w:ascii="Segoe UI" w:hAnsi="Segoe UI" w:cs="Segoe UI"/>
+          <w:color w:val="24292F"/>
+          <w:lang w:val="en-US"/>
+        </w:rPr>
+      </w:pPr>
+      <w:r>
+        <w:rPr>
+          <w:rFonts w:ascii="Segoe UI" w:hAnsi="Segoe UI" w:cs="Segoe UI"/>
+          <w:color w:val="24292F"/>
+        </w:rPr>
+        <w:tab/>
+      </w:r>
+      <w:proofErr w:type="spellStart"/>
+      <w:r>
+        <w:rPr>
+          <w:rFonts w:ascii="Segoe UI" w:hAnsi="Segoe UI" w:cs="Segoe UI"/>
+          <w:color w:val="24292F"/>
+          <w:lang w:val="en-US"/>
+        </w:rPr>
+        <w:t>ejecutar</w:t>
+      </w:r>
+      <w:proofErr w:type="spellEnd"/>
+      <w:r>
+        <w:rPr>
+          <w:rFonts w:ascii="Segoe UI" w:hAnsi="Segoe UI" w:cs="Segoe UI"/>
+          <w:color w:val="24292F"/>
+          <w:lang w:val="en-US"/>
+        </w:rPr>
+        <w:t xml:space="preserve"> la </w:t>
+      </w:r>
+      <w:proofErr w:type="spellStart"/>
+      <w:r>
+        <w:rPr>
+          <w:rFonts w:ascii="Segoe UI" w:hAnsi="Segoe UI" w:cs="Segoe UI"/>
+          <w:color w:val="24292F"/>
+          <w:lang w:val="en-US"/>
+        </w:rPr>
+        <w:t>clase</w:t>
+      </w:r>
+      <w:proofErr w:type="spellEnd"/>
+      <w:r>
+        <w:rPr>
+          <w:rFonts w:ascii="Segoe UI" w:hAnsi="Segoe UI" w:cs="Segoe UI"/>
+          <w:color w:val="24292F"/>
+          <w:lang w:val="en-US"/>
+        </w:rPr>
+        <w:t xml:space="preserve"> runner</w:t>
+      </w:r>
+    </w:p>
+    <w:p>
+      <w:pPr>
+        <w:pStyle w:val="Prrafodelista"/>
+        <w:shd w:val="clear" w:color="auto" w:fill="FFFFFF"/>
+        <w:spacing w:before="60" w:after="100" w:afterAutospacing="1"/>
+        <w:rPr>
+          <w:rFonts w:ascii="Segoe UI" w:hAnsi="Segoe UI" w:cs="Segoe UI"/>
+          <w:color w:val="24292F"/>
+          <w:lang w:val="en-US"/>
+        </w:rPr>
+      </w:pPr>
+      <w:r>
+        <w:rPr>
+          <w:rFonts w:ascii="Segoe UI" w:hAnsi="Segoe UI" w:cs="Segoe UI"/>
+          <w:color w:val="24292F"/>
+          <w:lang w:val="en-US"/>
+        </w:rPr>
+        <w:lastRenderedPageBreak/>
+        <w:t>cd</w:t>
+      </w:r>
+      <w:proofErr w:type="gramStart"/>
+      <w:r>
+        <w:rPr>
+          <w:rFonts w:ascii="Segoe UI" w:hAnsi="Segoe UI" w:cs="Segoe UI"/>
+          <w:color w:val="24292F"/>
+          <w:lang w:val="en-US"/>
+        </w:rPr>
+        <w:t xml:space="preserve"> ..</w:t>
+      </w:r>
+      <w:proofErr w:type="gramEnd"/>
+      <w:r>
+        <w:rPr>
+          <w:rFonts w:ascii="Segoe UI" w:hAnsi="Segoe UI" w:cs="Segoe UI"/>
+          <w:color w:val="24292F"/>
+          <w:lang w:val="en-US"/>
+        </w:rPr>
+        <w:t xml:space="preserve">  </w:t>
+      </w:r>
+    </w:p>
+    <w:p>
+      <w:pPr>
+        <w:pStyle w:val="Prrafodelista"/>
+        <w:shd w:val="clear" w:color="auto" w:fill="FFFFFF"/>
+        <w:spacing w:before="60" w:after="100" w:afterAutospacing="1"/>
+        <w:rPr>
+          <w:rFonts w:ascii="Segoe UI" w:hAnsi="Segoe UI" w:cs="Segoe UI"/>
+          <w:color w:val="24292F"/>
+          <w:lang w:val="en-US"/>
+        </w:rPr>
+      </w:pPr>
+      <w:r>
+        <w:rPr>
+          <w:rFonts w:ascii="Segoe UI" w:hAnsi="Segoe UI" w:cs="Segoe UI"/>
+          <w:color w:val="24292F"/>
+          <w:lang w:val="en-US"/>
+        </w:rPr>
+        <w:t>cd UI-automation</w:t>
+      </w:r>
+      <w:r>
+        <w:rPr>
+          <w:rFonts w:ascii="Segoe UI" w:hAnsi="Segoe UI" w:cs="Segoe UI"/>
+          <w:color w:val="24292F"/>
+          <w:lang w:val="en-US"/>
+        </w:rPr>
+        <w:t xml:space="preserve"> </w:t>
+      </w:r>
+    </w:p>
+    <w:p>
+      <w:pPr>
+        <w:pStyle w:val="Prrafodelista"/>
+        <w:shd w:val="clear" w:color="auto" w:fill="FFFFFF"/>
+        <w:spacing w:before="60" w:after="100" w:afterAutospacing="1"/>
+        <w:rPr>
+          <w:rFonts w:ascii="Segoe UI" w:hAnsi="Segoe UI" w:cs="Segoe UI"/>
+          <w:color w:val="24292F"/>
+          <w:lang w:val="en-US"/>
+        </w:rPr>
+      </w:pPr>
+    </w:p>
+    <w:p>
+      <w:pPr>
+        <w:pStyle w:val="Prrafodelista"/>
+        <w:shd w:val="clear" w:color="auto" w:fill="FFFFFF"/>
+        <w:spacing w:before="60" w:after="100" w:afterAutospacing="1"/>
+        <w:rPr>
+          <w:rFonts w:ascii="Segoe UI" w:hAnsi="Segoe UI" w:cs="Segoe UI"/>
+          <w:color w:val="24292F"/>
+        </w:rPr>
+      </w:pPr>
+      <w:r>
+        <w:rPr>
+          <w:rFonts w:ascii="Segoe UI" w:hAnsi="Segoe UI" w:cs="Segoe UI"/>
+          <w:color w:val="24292F"/>
+          <w:lang w:val="en-US"/>
+        </w:rPr>
+        <w:tab/>
+      </w:r>
+      <w:r>
+        <w:rPr>
+          <w:rFonts w:ascii="Segoe UI" w:hAnsi="Segoe UI" w:cs="Segoe UI"/>
+          <w:color w:val="24292F"/>
+        </w:rPr>
+        <w:t>abrir el Proyecto</w:t>
+      </w:r>
+      <w:r>
+        <w:rPr>
+          <w:rFonts w:ascii="Segoe UI" w:hAnsi="Segoe UI" w:cs="Segoe UI"/>
+          <w:color w:val="24292F"/>
+        </w:rPr>
+        <w:t xml:space="preserve"> </w:t>
+      </w:r>
+      <w:r>
+        <w:rPr>
+          <w:rFonts w:ascii="Segoe UI" w:hAnsi="Segoe UI" w:cs="Segoe UI"/>
+          <w:color w:val="24292F"/>
+        </w:rPr>
+        <w:t>UI-automation</w:t>
+      </w:r>
+      <w:r>
+        <w:rPr>
+          <w:rFonts w:ascii="Segoe UI" w:hAnsi="Segoe UI" w:cs="Segoe UI"/>
+          <w:color w:val="24292F"/>
+        </w:rPr>
+        <w:t xml:space="preserve"> con Inte</w:t>
+      </w:r>
+      <w:r>
+        <w:rPr>
+          <w:rFonts w:ascii="Segoe UI" w:hAnsi="Segoe UI" w:cs="Segoe UI"/>
+          <w:color w:val="24292F"/>
+        </w:rPr>
+        <w:t>llIJ IDE</w:t>
+      </w:r>
+    </w:p>
+    <w:p>
+      <w:pPr>
+        <w:pStyle w:val="Prrafodelista"/>
+        <w:shd w:val="clear" w:color="auto" w:fill="FFFFFF"/>
+        <w:spacing w:before="60" w:after="100" w:afterAutospacing="1"/>
+        <w:rPr>
+          <w:rFonts w:ascii="Segoe UI" w:hAnsi="Segoe UI" w:cs="Segoe UI"/>
+          <w:color w:val="24292F"/>
+        </w:rPr>
+      </w:pPr>
+      <w:r>
+        <w:rPr>
+          <w:rFonts w:ascii="Segoe UI" w:hAnsi="Segoe UI" w:cs="Segoe UI"/>
+          <w:color w:val="24292F"/>
+        </w:rPr>
+        <w:tab/>
+      </w:r>
+      <w:r>
+        <w:rPr>
+          <w:rFonts w:ascii="Segoe UI" w:hAnsi="Segoe UI" w:cs="Segoe UI"/>
+          <w:color w:val="24292F"/>
+        </w:rPr>
+        <w:t xml:space="preserve">ejecutar la clase </w:t>
+      </w:r>
+      <w:r>
+        <w:rPr>
+          <w:rFonts w:ascii="Segoe UI" w:hAnsi="Segoe UI" w:cs="Segoe UI"/>
+          <w:color w:val="24292F"/>
+        </w:rPr>
+        <w:t>Login</w:t>
+      </w:r>
+      <w:r>
+        <w:rPr>
+          <w:rFonts w:ascii="Segoe UI" w:hAnsi="Segoe UI" w:cs="Segoe UI"/>
+          <w:color w:val="24292F"/>
+        </w:rPr>
+        <w:t xml:space="preserve"> y </w:t>
+      </w:r>
+      <w:r>
+        <w:rPr>
+          <w:rFonts w:ascii="Segoe UI" w:hAnsi="Segoe UI" w:cs="Segoe UI"/>
+          <w:color w:val="24292F"/>
+        </w:rPr>
+        <w:t>register</w:t>
+      </w:r>
+    </w:p>
+    <w:p>
+      <w:pPr>
+        <w:pStyle w:val="Prrafodelista"/>
+        <w:shd w:val="clear" w:color="auto" w:fill="FFFFFF"/>
+        <w:spacing w:before="60" w:after="100" w:afterAutospacing="1"/>
+        <w:rPr>
+          <w:rFonts w:ascii="Segoe UI" w:hAnsi="Segoe UI" w:cs="Segoe UI"/>
+          <w:color w:val="24292F"/>
+        </w:rPr>
+      </w:pPr>
+    </w:p>
+    <w:p>
+      <w:pPr>
+        <w:pStyle w:val="Prrafodelista"/>
+        <w:shd w:val="clear" w:color="auto" w:fill="FFFFFF"/>
+        <w:spacing w:before="60" w:after="100" w:afterAutospacing="1"/>
+        <w:rPr>
+          <w:rFonts w:ascii="Segoe UI" w:hAnsi="Segoe UI" w:cs="Segoe UI"/>
+          <w:color w:val="24292F"/>
+        </w:rPr>
+      </w:pPr>
+    </w:p>
     <w:p/>
     <w:p>
       <w:pPr>
@@ -13820,7 +14264,6 @@
           <w:rFonts w:ascii="Segoe UI" w:hAnsi="Segoe UI" w:cs="Segoe UI"/>
           <w:color w:val="24292F"/>
         </w:rPr>
-        <w:lastRenderedPageBreak/>
         <w:t>RETO 2</w:t>
       </w:r>
     </w:p>
@@ -13893,6 +14336,7 @@
           <w:rFonts w:ascii="Segoe UI" w:hAnsi="Segoe UI" w:cs="Segoe UI"/>
           <w:color w:val="24292F"/>
         </w:rPr>
+        <w:lastRenderedPageBreak/>
         <w:t>RETO 3</w:t>
       </w:r>
     </w:p>
@@ -13972,7 +14416,6 @@
           <w:rFonts w:ascii="Segoe UI" w:hAnsi="Segoe UI" w:cs="Segoe UI"/>
           <w:color w:val="24292F"/>
         </w:rPr>
-        <w:lastRenderedPageBreak/>
         <w:t>Los precios no varían cuando una transacción se realiza en diferentes monedas.</w:t>
       </w:r>
     </w:p>
@@ -14199,7 +14642,15 @@
           <w:rFonts w:ascii="Segoe UI" w:hAnsi="Segoe UI" w:cs="Segoe UI"/>
           <w:color w:val="24292F"/>
         </w:rPr>
-        <w:t xml:space="preserve">Supongamos que el precio por defecto es $50,  y el usuario cambia la moneda a soles. El usurio terminará pagando S/. 50.00 (esto genera una perdida monetaria en la empresa y multiplicandola con la analitica de cantidad de usuarios que realizan compras por día. A mas días sin resolver está incidencia, supone un incremento exponencial de las perdidas. </w:t>
+        <w:t xml:space="preserve">Supongamos que el precio por defecto es $50,  y el usuario cambia la moneda a soles. El usurio terminará pagando S/. 50.00 (esto genera una perdida monetaria en la empresa y multiplicandola con la analitica de </w:t>
+      </w:r>
+      <w:r>
+        <w:rPr>
+          <w:rFonts w:ascii="Segoe UI" w:hAnsi="Segoe UI" w:cs="Segoe UI"/>
+          <w:color w:val="24292F"/>
+        </w:rPr>
+        <w:lastRenderedPageBreak/>
+        <w:t xml:space="preserve">cantidad de usuarios que realizan compras por día. A mas días sin resolver está incidencia, supone un incremento exponencial de las perdidas. </w:t>
       </w:r>
     </w:p>
     <w:p>
@@ -14278,15 +14729,7 @@
           <w:rFonts w:ascii="Segoe UI" w:hAnsi="Segoe UI" w:cs="Segoe UI"/>
           <w:color w:val="24292F"/>
         </w:rPr>
-        <w:t xml:space="preserve">La experiancia de usuario no está siendo la mejor ya que pueden existir usuarios con errores graves en la web y que por motivo de que la data de los comentarios no está siendo procesada, estas incidencias nunca son </w:t>
-      </w:r>
-      <w:r>
-        <w:rPr>
-          <w:rFonts w:ascii="Segoe UI" w:hAnsi="Segoe UI" w:cs="Segoe UI"/>
-          <w:color w:val="24292F"/>
-        </w:rPr>
-        <w:lastRenderedPageBreak/>
-        <w:t xml:space="preserve">atendidad. Se pierde la confianza del usuario y a nivel de negocio es algo grave ya que no ayuda a las conversiones. </w:t>
+        <w:t xml:space="preserve">La experiancia de usuario no está siendo la mejor ya que pueden existir usuarios con errores graves en la web y que por motivo de que la data de los comentarios no está siendo procesada, estas incidencias nunca son atendidad. Se pierde la confianza del usuario y a nivel de negocio es algo grave ya que no ayuda a las conversiones. </w:t>
       </w:r>
     </w:p>
     <w:p>
@@ -14551,6 +14994,7 @@
         <w:rPr>
           <w:rFonts w:ascii="Segoe UI" w:hAnsi="Segoe UI" w:cs="Segoe UI"/>
         </w:rPr>
+        <w:lastRenderedPageBreak/>
         <w:t>Uti</w:t>
       </w:r>
       <w:r>
@@ -14647,7 +15091,6 @@
           <w:rFonts w:ascii="Segoe UI" w:hAnsi="Segoe UI" w:cs="Segoe UI"/>
           <w:color w:val="24292F"/>
         </w:rPr>
-        <w:lastRenderedPageBreak/>
         <w:t>Las pruebas de humo se deben realizar para validar el happypath, basicamente si la compilación del excenario principal falla, la funcionalidad debe ser devuelta de inmediato alequipo de desarrollo.</w:t>
       </w:r>
     </w:p>
@@ -18618,6 +19061,34 @@
         <w:shd w:val="clear" w:color="auto" w:fill="D9E2F3" w:themeFill="accent1" w:themeFillTint="33"/>
       </w:tcPr>
     </w:tblStylePr>
+  </w:style>
+  <w:style w:type="character" w:styleId="Hipervnculo">
+    <w:name w:val="Hyperlink"/>
+    <w:basedOn w:val="Fuentedeprrafopredeter"/>
+    <w:uiPriority w:val="99"/>
+    <w:unhideWhenUsed/>
+    <w:rsid w:val="007F19D7"/>
+    <w:rPr>
+      <w:color w:val="0563C1" w:themeColor="hyperlink"/>
+      <w:u w:val="single"/>
+    </w:rPr>
+  </w:style>
+  <w:style w:type="character" w:styleId="Mencinsinresolver">
+    <w:name w:val="Unresolved Mention"/>
+    <w:basedOn w:val="Fuentedeprrafopredeter"/>
+    <w:uiPriority w:val="99"/>
+    <w:semiHidden/>
+    <w:unhideWhenUsed/>
+    <w:rsid w:val="007F19D7"/>
+    <w:rPr>
+      <w:color w:val="605E5C"/>
+      <w:shd w:val="clear" w:color="auto" w:fill="E1DFDD"/>
+    </w:rPr>
+  </w:style>
+  <w:style w:type="character" w:customStyle="1" w:styleId="css-truncate-target">
+    <w:name w:val="css-truncate-target"/>
+    <w:basedOn w:val="Fuentedeprrafopredeter"/>
+    <w:rsid w:val="0034383A"/>
   </w:style>
 </w:styles>
 </file>

</xml_diff>